<commit_message>
Video link added to readme and diary finalized
</commit_message>
<xml_diff>
--- a/LearningDiary/SDS_learning_diary_template_Henna-Riikka_Kari.docx
+++ b/LearningDiary/SDS_learning_diary_template_Henna-Riikka_Kari.docx
@@ -14,6 +14,7 @@
           <w:lang w:val="en-US"/>
         </w:rPr>
       </w:pPr>
+      <w:proofErr w:type="spellStart"/>
       <w:r>
         <w:rPr>
           <w:rFonts w:ascii="Times New Roman" w:hAnsi="Times New Roman" w:cs="Times New Roman"/>
@@ -22,13 +23,10 @@
           <w:szCs w:val="24"/>
           <w:lang w:val="en-US"/>
         </w:rPr>
-        <w:t>Lappeenrannan teknillinen yliopisto</w:t>
-      </w:r>
-    </w:p>
-    <w:p>
-      <w:pPr>
-        <w:pStyle w:val="Otsikko"/>
-        <w:jc w:val="both"/>
+        <w:t>Lappeenrannan</w:t>
+      </w:r>
+      <w:proofErr w:type="spellEnd"/>
+      <w:r>
         <w:rPr>
           <w:rFonts w:ascii="Times New Roman" w:hAnsi="Times New Roman" w:cs="Times New Roman"/>
           <w:b w:val="0"/>
@@ -36,7 +34,9 @@
           <w:szCs w:val="24"/>
           <w:lang w:val="en-US"/>
         </w:rPr>
-      </w:pPr>
+        <w:t xml:space="preserve"> </w:t>
+      </w:r>
+      <w:proofErr w:type="spellStart"/>
       <w:r>
         <w:rPr>
           <w:rFonts w:ascii="Times New Roman" w:hAnsi="Times New Roman" w:cs="Times New Roman"/>
@@ -45,13 +45,10 @@
           <w:szCs w:val="24"/>
           <w:lang w:val="en-US"/>
         </w:rPr>
-        <w:t>School of Business and Management</w:t>
-      </w:r>
-    </w:p>
-    <w:p>
-      <w:pPr>
-        <w:pStyle w:val="Otsikko"/>
-        <w:jc w:val="both"/>
+        <w:t>teknillinen</w:t>
+      </w:r>
+      <w:proofErr w:type="spellEnd"/>
+      <w:r>
         <w:rPr>
           <w:rFonts w:ascii="Times New Roman" w:hAnsi="Times New Roman" w:cs="Times New Roman"/>
           <w:b w:val="0"/>
@@ -59,6 +56,55 @@
           <w:szCs w:val="24"/>
           <w:lang w:val="en-US"/>
         </w:rPr>
+        <w:t xml:space="preserve"> </w:t>
+      </w:r>
+      <w:proofErr w:type="spellStart"/>
+      <w:r>
+        <w:rPr>
+          <w:rFonts w:ascii="Times New Roman" w:hAnsi="Times New Roman" w:cs="Times New Roman"/>
+          <w:b w:val="0"/>
+          <w:sz w:val="24"/>
+          <w:szCs w:val="24"/>
+          <w:lang w:val="en-US"/>
+        </w:rPr>
+        <w:t>yliopisto</w:t>
+      </w:r>
+      <w:proofErr w:type="spellEnd"/>
+    </w:p>
+    <w:p>
+      <w:pPr>
+        <w:pStyle w:val="Otsikko"/>
+        <w:jc w:val="both"/>
+        <w:rPr>
+          <w:rFonts w:ascii="Times New Roman" w:hAnsi="Times New Roman" w:cs="Times New Roman"/>
+          <w:b w:val="0"/>
+          <w:sz w:val="24"/>
+          <w:szCs w:val="24"/>
+          <w:lang w:val="en-US"/>
+        </w:rPr>
+      </w:pPr>
+      <w:r>
+        <w:rPr>
+          <w:rFonts w:ascii="Times New Roman" w:hAnsi="Times New Roman" w:cs="Times New Roman"/>
+          <w:b w:val="0"/>
+          <w:sz w:val="24"/>
+          <w:szCs w:val="24"/>
+          <w:lang w:val="en-US"/>
+        </w:rPr>
+        <w:t>School of Business and Management</w:t>
+      </w:r>
+    </w:p>
+    <w:p>
+      <w:pPr>
+        <w:pStyle w:val="Otsikko"/>
+        <w:jc w:val="both"/>
+        <w:rPr>
+          <w:rFonts w:ascii="Times New Roman" w:hAnsi="Times New Roman" w:cs="Times New Roman"/>
+          <w:b w:val="0"/>
+          <w:sz w:val="24"/>
+          <w:szCs w:val="24"/>
+          <w:lang w:val="en-US"/>
+        </w:rPr>
       </w:pPr>
     </w:p>
     <w:p>
@@ -192,7 +238,27 @@
           <w:szCs w:val="24"/>
           <w:lang w:val="en-US"/>
         </w:rPr>
-        <w:t>Henna-Riikka Kari</w:t>
+        <w:t>Henna-</w:t>
+      </w:r>
+      <w:proofErr w:type="spellStart"/>
+      <w:r>
+        <w:rPr>
+          <w:rFonts w:ascii="Times New Roman" w:hAnsi="Times New Roman" w:cs="Times New Roman"/>
+          <w:sz w:val="24"/>
+          <w:szCs w:val="24"/>
+          <w:lang w:val="en-US"/>
+        </w:rPr>
+        <w:t>Riikka</w:t>
+      </w:r>
+      <w:proofErr w:type="spellEnd"/>
+      <w:r>
+        <w:rPr>
+          <w:rFonts w:ascii="Times New Roman" w:hAnsi="Times New Roman" w:cs="Times New Roman"/>
+          <w:sz w:val="24"/>
+          <w:szCs w:val="24"/>
+          <w:lang w:val="en-US"/>
+        </w:rPr>
+        <w:t xml:space="preserve"> Kari</w:t>
       </w:r>
       <w:r>
         <w:rPr>
@@ -452,7 +518,14 @@
         <w:rPr>
           <w:lang w:val="en-US"/>
         </w:rPr>
-        <w:t xml:space="preserve"> (through F</w:t>
+        <w:t xml:space="preserve"> (through </w:t>
+      </w:r>
+      <w:proofErr w:type="spellStart"/>
+      <w:r>
+        <w:rPr>
+          <w:lang w:val="en-US"/>
+        </w:rPr>
+        <w:t>F</w:t>
       </w:r>
       <w:r>
         <w:rPr>
@@ -464,7 +537,14 @@
         <w:rPr>
           <w:lang w:val="en-US"/>
         </w:rPr>
-        <w:t>Tech)</w:t>
+        <w:t>Tech</w:t>
+      </w:r>
+      <w:proofErr w:type="spellEnd"/>
+      <w:r>
+        <w:rPr>
+          <w:lang w:val="en-US"/>
+        </w:rPr>
+        <w:t>)</w:t>
       </w:r>
       <w:r>
         <w:rPr>
@@ -983,11 +1063,19 @@
         </w:rPr>
         <w:t xml:space="preserve">node terminal was not running anymore, so had to go back to Part1 to see how it was started before. Once running, I started to see the </w:t>
       </w:r>
-      <w:r>
-        <w:rPr>
-          <w:lang w:val="en-US"/>
-        </w:rPr>
-        <w:t>scss changes on my page too. It’s funny to see that you immediately figure what’s going on and could actually s</w:t>
+      <w:proofErr w:type="spellStart"/>
+      <w:r>
+        <w:rPr>
+          <w:lang w:val="en-US"/>
+        </w:rPr>
+        <w:t>scss</w:t>
+      </w:r>
+      <w:proofErr w:type="spellEnd"/>
+      <w:r>
+        <w:rPr>
+          <w:lang w:val="en-US"/>
+        </w:rPr>
+        <w:t xml:space="preserve"> changes on my page too. It’s funny to see that you immediately figure what’s going on and could actually s</w:t>
       </w:r>
       <w:r>
         <w:rPr>
@@ -1063,7 +1151,21 @@
         <w:rPr>
           <w:lang w:val="en-US"/>
         </w:rPr>
-        <w:t xml:space="preserve">New things learned today: scss nested styles with &amp;-sign, </w:t>
+        <w:t xml:space="preserve">New things learned today: </w:t>
+      </w:r>
+      <w:proofErr w:type="spellStart"/>
+      <w:r>
+        <w:rPr>
+          <w:lang w:val="en-US"/>
+        </w:rPr>
+        <w:t>scss</w:t>
+      </w:r>
+      <w:proofErr w:type="spellEnd"/>
+      <w:r>
+        <w:rPr>
+          <w:lang w:val="en-US"/>
+        </w:rPr>
+        <w:t xml:space="preserve"> nested styles with &amp;-sign, </w:t>
       </w:r>
       <w:r>
         <w:rPr>
@@ -1081,14 +1183,30 @@
         <w:rPr>
           <w:lang w:val="en-US"/>
         </w:rPr>
-        <w:t xml:space="preserve">variables and mixins in </w:t>
-      </w:r>
+        <w:t xml:space="preserve">variables and </w:t>
+      </w:r>
+      <w:proofErr w:type="spellStart"/>
+      <w:r>
+        <w:rPr>
+          <w:lang w:val="en-US"/>
+        </w:rPr>
+        <w:t>mixins</w:t>
+      </w:r>
+      <w:proofErr w:type="spellEnd"/>
+      <w:r>
+        <w:rPr>
+          <w:lang w:val="en-US"/>
+        </w:rPr>
+        <w:t xml:space="preserve"> in </w:t>
+      </w:r>
+      <w:proofErr w:type="spellStart"/>
       <w:r>
         <w:rPr>
           <w:lang w:val="en-US"/>
         </w:rPr>
         <w:t>scss</w:t>
       </w:r>
+      <w:proofErr w:type="spellEnd"/>
       <w:r>
         <w:rPr>
           <w:lang w:val="en-US"/>
@@ -1359,6 +1477,7 @@
         </w:rPr>
         <w:t>, it says that ‘</w:t>
       </w:r>
+      <w:proofErr w:type="spellStart"/>
       <w:r>
         <w:rPr>
           <w:rFonts w:ascii="Lucida Console" w:hAnsi="Lucida Console" w:cs="Lucida Console"/>
@@ -1366,7 +1485,117 @@
           <w:szCs w:val="18"/>
           <w:lang w:eastAsia="fi-FI"/>
         </w:rPr>
-        <w:t xml:space="preserve">Your branch is ahead of 'origin/main' by 1 commit’. </w:t>
+        <w:t>Your</w:t>
+      </w:r>
+      <w:proofErr w:type="spellEnd"/>
+      <w:r>
+        <w:rPr>
+          <w:rFonts w:ascii="Lucida Console" w:hAnsi="Lucida Console" w:cs="Lucida Console"/>
+          <w:sz w:val="18"/>
+          <w:szCs w:val="18"/>
+          <w:lang w:eastAsia="fi-FI"/>
+        </w:rPr>
+        <w:t xml:space="preserve"> </w:t>
+      </w:r>
+      <w:proofErr w:type="spellStart"/>
+      <w:r>
+        <w:rPr>
+          <w:rFonts w:ascii="Lucida Console" w:hAnsi="Lucida Console" w:cs="Lucida Console"/>
+          <w:sz w:val="18"/>
+          <w:szCs w:val="18"/>
+          <w:lang w:eastAsia="fi-FI"/>
+        </w:rPr>
+        <w:t>branch</w:t>
+      </w:r>
+      <w:proofErr w:type="spellEnd"/>
+      <w:r>
+        <w:rPr>
+          <w:rFonts w:ascii="Lucida Console" w:hAnsi="Lucida Console" w:cs="Lucida Console"/>
+          <w:sz w:val="18"/>
+          <w:szCs w:val="18"/>
+          <w:lang w:eastAsia="fi-FI"/>
+        </w:rPr>
+        <w:t xml:space="preserve"> is </w:t>
+      </w:r>
+      <w:proofErr w:type="spellStart"/>
+      <w:r>
+        <w:rPr>
+          <w:rFonts w:ascii="Lucida Console" w:hAnsi="Lucida Console" w:cs="Lucida Console"/>
+          <w:sz w:val="18"/>
+          <w:szCs w:val="18"/>
+          <w:lang w:eastAsia="fi-FI"/>
+        </w:rPr>
+        <w:t>ahead</w:t>
+      </w:r>
+      <w:proofErr w:type="spellEnd"/>
+      <w:r>
+        <w:rPr>
+          <w:rFonts w:ascii="Lucida Console" w:hAnsi="Lucida Console" w:cs="Lucida Console"/>
+          <w:sz w:val="18"/>
+          <w:szCs w:val="18"/>
+          <w:lang w:eastAsia="fi-FI"/>
+        </w:rPr>
+        <w:t xml:space="preserve"> of '</w:t>
+      </w:r>
+      <w:proofErr w:type="spellStart"/>
+      <w:r>
+        <w:rPr>
+          <w:rFonts w:ascii="Lucida Console" w:hAnsi="Lucida Console" w:cs="Lucida Console"/>
+          <w:sz w:val="18"/>
+          <w:szCs w:val="18"/>
+          <w:lang w:eastAsia="fi-FI"/>
+        </w:rPr>
+        <w:t>origin</w:t>
+      </w:r>
+      <w:proofErr w:type="spellEnd"/>
+      <w:r>
+        <w:rPr>
+          <w:rFonts w:ascii="Lucida Console" w:hAnsi="Lucida Console" w:cs="Lucida Console"/>
+          <w:sz w:val="18"/>
+          <w:szCs w:val="18"/>
+          <w:lang w:eastAsia="fi-FI"/>
+        </w:rPr>
+        <w:t xml:space="preserve">/main' </w:t>
+      </w:r>
+      <w:proofErr w:type="spellStart"/>
+      <w:r>
+        <w:rPr>
+          <w:rFonts w:ascii="Lucida Console" w:hAnsi="Lucida Console" w:cs="Lucida Console"/>
+          <w:sz w:val="18"/>
+          <w:szCs w:val="18"/>
+          <w:lang w:eastAsia="fi-FI"/>
+        </w:rPr>
+        <w:t>by</w:t>
+      </w:r>
+      <w:proofErr w:type="spellEnd"/>
+      <w:r>
+        <w:rPr>
+          <w:rFonts w:ascii="Lucida Console" w:hAnsi="Lucida Console" w:cs="Lucida Console"/>
+          <w:sz w:val="18"/>
+          <w:szCs w:val="18"/>
+          <w:lang w:eastAsia="fi-FI"/>
+        </w:rPr>
+        <w:t xml:space="preserve"> 1 </w:t>
+      </w:r>
+      <w:proofErr w:type="spellStart"/>
+      <w:r>
+        <w:rPr>
+          <w:rFonts w:ascii="Lucida Console" w:hAnsi="Lucida Console" w:cs="Lucida Console"/>
+          <w:sz w:val="18"/>
+          <w:szCs w:val="18"/>
+          <w:lang w:eastAsia="fi-FI"/>
+        </w:rPr>
+        <w:t>commit</w:t>
+      </w:r>
+      <w:proofErr w:type="spellEnd"/>
+      <w:r>
+        <w:rPr>
+          <w:rFonts w:ascii="Lucida Console" w:hAnsi="Lucida Console" w:cs="Lucida Console"/>
+          <w:sz w:val="18"/>
+          <w:szCs w:val="18"/>
+          <w:lang w:eastAsia="fi-FI"/>
+        </w:rPr>
+        <w:t xml:space="preserve">’. </w:t>
       </w:r>
       <w:r>
         <w:rPr>
@@ -1718,19 +1947,73 @@
         <w:rPr>
           <w:lang w:val="en-US"/>
         </w:rPr>
-        <w:t xml:space="preserve">Trying to start the app with npm start and </w:t>
-      </w:r>
-      <w:r>
-        <w:rPr>
-          <w:lang w:val="en-US"/>
-        </w:rPr>
-        <w:t xml:space="preserve">a few other commands which didn’t work, so I opened it with the live server. Next scss changes didn’t go though then obviously and I had to go all the way back to the first video to </w:t>
-      </w:r>
-      <w:r>
-        <w:rPr>
-          <w:lang w:val="en-US"/>
-        </w:rPr>
-        <w:t>find the start command: npm run sass. Well of course.</w:t>
+        <w:t xml:space="preserve">Trying to start the app with </w:t>
+      </w:r>
+      <w:proofErr w:type="spellStart"/>
+      <w:r>
+        <w:rPr>
+          <w:lang w:val="en-US"/>
+        </w:rPr>
+        <w:t>npm</w:t>
+      </w:r>
+      <w:proofErr w:type="spellEnd"/>
+      <w:r>
+        <w:rPr>
+          <w:lang w:val="en-US"/>
+        </w:rPr>
+        <w:t xml:space="preserve"> start and </w:t>
+      </w:r>
+      <w:r>
+        <w:rPr>
+          <w:lang w:val="en-US"/>
+        </w:rPr>
+        <w:t xml:space="preserve">a few other commands which didn’t work, so I opened it with the live server. Next </w:t>
+      </w:r>
+      <w:proofErr w:type="spellStart"/>
+      <w:r>
+        <w:rPr>
+          <w:lang w:val="en-US"/>
+        </w:rPr>
+        <w:t>scss</w:t>
+      </w:r>
+      <w:proofErr w:type="spellEnd"/>
+      <w:r>
+        <w:rPr>
+          <w:lang w:val="en-US"/>
+        </w:rPr>
+        <w:t xml:space="preserve"> changes didn’t go th</w:t>
+      </w:r>
+      <w:r>
+        <w:rPr>
+          <w:lang w:val="en-US"/>
+        </w:rPr>
+        <w:t>r</w:t>
+      </w:r>
+      <w:r>
+        <w:rPr>
+          <w:lang w:val="en-US"/>
+        </w:rPr>
+        <w:t xml:space="preserve">ough then obviously and I had to go all the way back to the first video to </w:t>
+      </w:r>
+      <w:r>
+        <w:rPr>
+          <w:lang w:val="en-US"/>
+        </w:rPr>
+        <w:t xml:space="preserve">find the start command: </w:t>
+      </w:r>
+      <w:proofErr w:type="spellStart"/>
+      <w:r>
+        <w:rPr>
+          <w:lang w:val="en-US"/>
+        </w:rPr>
+        <w:t>npm</w:t>
+      </w:r>
+      <w:proofErr w:type="spellEnd"/>
+      <w:r>
+        <w:rPr>
+          <w:lang w:val="en-US"/>
+        </w:rPr>
+        <w:t xml:space="preserve"> run sass. Well of course.</w:t>
       </w:r>
     </w:p>
     <w:p>
@@ -1792,7 +2075,21 @@
         <w:rPr>
           <w:lang w:val="en-US"/>
         </w:rPr>
-        <w:t>for a long moment, all the classes and scss were correct. What is happening here?? It took me a while until I noticed that I was wrapping the div-tags incorrectly in the about.html. Corrected that and everything was fine.</w:t>
+        <w:t xml:space="preserve">for a long moment, all the classes and </w:t>
+      </w:r>
+      <w:proofErr w:type="spellStart"/>
+      <w:r>
+        <w:rPr>
+          <w:lang w:val="en-US"/>
+        </w:rPr>
+        <w:t>scss</w:t>
+      </w:r>
+      <w:proofErr w:type="spellEnd"/>
+      <w:r>
+        <w:rPr>
+          <w:lang w:val="en-US"/>
+        </w:rPr>
+        <w:t xml:space="preserve"> were correct. What is happening here?? It took me a while until I noticed that I was wrapping the div-tags incorrectly in the about.html. Corrected that and everything was fine.</w:t>
       </w:r>
     </w:p>
     <w:p>
@@ -2740,25 +3037,118 @@
         <w:rPr>
           <w:lang w:val="en-US"/>
         </w:rPr>
-        <w:br w:type="page"/>
-      </w:r>
-      <w:r>
-        <w:rPr>
-          <w:b/>
-          <w:lang w:val="en-US"/>
-        </w:rPr>
-        <w:lastRenderedPageBreak/>
-        <w:t>EXAMPLE STYLE 2</w:t>
+        <w:t>31.1.2022</w:t>
       </w:r>
     </w:p>
     <w:p>
       <w:pPr>
         <w:pStyle w:val="Leipteksti"/>
         <w:rPr>
-          <w:b/>
-          <w:lang w:val="en-US"/>
-        </w:rPr>
-      </w:pPr>
+          <w:lang w:val="en-US"/>
+        </w:rPr>
+      </w:pPr>
+      <w:r>
+        <w:rPr>
+          <w:lang w:val="en-US"/>
+        </w:rPr>
+        <w:t>The video has now been recorded</w:t>
+      </w:r>
+      <w:r>
+        <w:rPr>
+          <w:lang w:val="en-US"/>
+        </w:rPr>
+        <w:t xml:space="preserve">, </w:t>
+      </w:r>
+      <w:r>
+        <w:rPr>
+          <w:lang w:val="en-US"/>
+        </w:rPr>
+        <w:t>all the stuff has been sent to GitHub</w:t>
+      </w:r>
+      <w:r>
+        <w:rPr>
+          <w:lang w:val="en-US"/>
+        </w:rPr>
+        <w:t xml:space="preserve"> and </w:t>
+      </w:r>
+      <w:r>
+        <w:rPr>
+          <w:lang w:val="en-US"/>
+        </w:rPr>
+        <w:t xml:space="preserve">my </w:t>
+      </w:r>
+      <w:r>
+        <w:rPr>
+          <w:lang w:val="en-US"/>
+        </w:rPr>
+        <w:t>portfolio webpage is live</w:t>
+      </w:r>
+      <w:r>
+        <w:rPr>
+          <w:lang w:val="en-US"/>
+        </w:rPr>
+        <w:t xml:space="preserve">. I decided to keep the original repo </w:t>
+      </w:r>
+      <w:r>
+        <w:rPr>
+          <w:lang w:val="en-US"/>
+        </w:rPr>
+        <w:t xml:space="preserve">which was done based on the tutorial. </w:t>
+      </w:r>
+      <w:r>
+        <w:rPr>
+          <w:lang w:val="en-US"/>
+        </w:rPr>
+        <w:t>T</w:t>
+      </w:r>
+      <w:r>
+        <w:rPr>
+          <w:lang w:val="en-US"/>
+        </w:rPr>
+        <w:t>he commits are referring to that work</w:t>
+      </w:r>
+      <w:r>
+        <w:rPr>
+          <w:lang w:val="en-US"/>
+        </w:rPr>
+        <w:t>,</w:t>
+      </w:r>
+      <w:r>
+        <w:rPr>
+          <w:lang w:val="en-US"/>
+        </w:rPr>
+        <w:t xml:space="preserve"> done</w:t>
+      </w:r>
+      <w:r>
+        <w:rPr>
+          <w:lang w:val="en-US"/>
+        </w:rPr>
+        <w:t xml:space="preserve"> according to this diary.</w:t>
+      </w:r>
+      <w:r>
+        <w:rPr>
+          <w:lang w:val="en-US"/>
+        </w:rPr>
+        <w:t xml:space="preserve"> There is another folder containing my own project and </w:t>
+      </w:r>
+      <w:r>
+        <w:rPr>
+          <w:lang w:val="en-US"/>
+        </w:rPr>
+        <w:t xml:space="preserve">in the readme </w:t>
+      </w:r>
+      <w:r>
+        <w:rPr>
+          <w:lang w:val="en-US"/>
+        </w:rPr>
+        <w:t>there is also a link to that repository</w:t>
+      </w:r>
+      <w:r>
+        <w:rPr>
+          <w:lang w:val="en-US"/>
+        </w:rPr>
+        <w:t>, if anyone likes to have a look at the commits done back then.</w:t>
+      </w:r>
     </w:p>
     <w:p>
       <w:pPr>
@@ -2771,7 +3161,37 @@
         <w:rPr>
           <w:lang w:val="en-US"/>
         </w:rPr>
-        <w:t>10.9.2018</w:t>
+        <w:t xml:space="preserve">Readme also includes short description of the content. There are links to </w:t>
+      </w:r>
+      <w:r>
+        <w:rPr>
+          <w:lang w:val="en-US"/>
+        </w:rPr>
+        <w:t xml:space="preserve">the </w:t>
+      </w:r>
+      <w:r>
+        <w:rPr>
+          <w:lang w:val="en-US"/>
+        </w:rPr>
+        <w:t xml:space="preserve">live version of my Portfolio and </w:t>
+      </w:r>
+      <w:r>
+        <w:rPr>
+          <w:lang w:val="en-US"/>
+        </w:rPr>
+        <w:t xml:space="preserve">to </w:t>
+      </w:r>
+      <w:r>
+        <w:rPr>
+          <w:lang w:val="en-US"/>
+        </w:rPr>
+        <w:t>the short video</w:t>
+      </w:r>
+      <w:r>
+        <w:rPr>
+          <w:lang w:val="en-US"/>
+        </w:rPr>
+        <w:t xml:space="preserve"> presentation.</w:t>
       </w:r>
     </w:p>
     <w:p>
@@ -2793,7 +3213,13 @@
         <w:rPr>
           <w:lang w:val="en-US"/>
         </w:rPr>
-        <w:t>I learned about,</w:t>
+        <w:t>I hope you enjoyed reading this. Thanks for the course, I had fun.</w:t>
+      </w:r>
+      <w:r>
+        <w:rPr>
+          <w:lang w:val="en-US"/>
+        </w:rPr>
+        <w:t xml:space="preserve"> </w:t>
       </w:r>
     </w:p>
     <w:p>
@@ -2815,148 +3241,7 @@
         <w:rPr>
           <w:lang w:val="en-US"/>
         </w:rPr>
-        <w:t>version control, but mostly it was just refreshing my memory. What I learned was…</w:t>
-      </w:r>
-    </w:p>
-    <w:p>
-      <w:pPr>
-        <w:pStyle w:val="Leipteksti"/>
-        <w:rPr>
-          <w:lang w:val="en-US"/>
-        </w:rPr>
-      </w:pPr>
-    </w:p>
-    <w:p>
-      <w:pPr>
-        <w:pStyle w:val="Leipteksti"/>
-        <w:rPr>
-          <w:lang w:val="en-US"/>
-        </w:rPr>
-      </w:pPr>
-      <w:r>
-        <w:rPr>
-          <w:lang w:val="en-US"/>
-        </w:rPr>
-        <w:t>how to develop as a becoming software professional. I find &lt;something&gt; interesting, because…</w:t>
-      </w:r>
-    </w:p>
-    <w:p>
-      <w:pPr>
-        <w:pStyle w:val="Leipteksti"/>
-        <w:rPr>
-          <w:lang w:val="en-US"/>
-        </w:rPr>
-      </w:pPr>
-    </w:p>
-    <w:p>
-      <w:pPr>
-        <w:pStyle w:val="Leipteksti"/>
-        <w:rPr>
-          <w:lang w:val="en-US"/>
-        </w:rPr>
-      </w:pPr>
-      <w:r>
-        <w:rPr>
-          <w:lang w:val="en-US"/>
-        </w:rPr>
-        <w:t>how to set up Atom environment with addons. There was one problem that took me a lot of time to solve. The problem was about …</w:t>
-      </w:r>
-    </w:p>
-    <w:p>
-      <w:pPr>
-        <w:pStyle w:val="Leipteksti"/>
-        <w:rPr>
-          <w:lang w:val="en-US"/>
-        </w:rPr>
-      </w:pPr>
-    </w:p>
-    <w:p>
-      <w:pPr>
-        <w:pStyle w:val="Leipteksti"/>
-        <w:rPr>
-          <w:lang w:val="en-US"/>
-        </w:rPr>
-      </w:pPr>
-      <w:r>
-        <w:rPr>
-          <w:lang w:val="en-US"/>
-        </w:rPr>
-        <w:t>Etc.</w:t>
-      </w:r>
-    </w:p>
-    <w:p>
-      <w:pPr>
-        <w:pStyle w:val="Leipteksti"/>
-        <w:rPr>
-          <w:lang w:val="en-US"/>
-        </w:rPr>
-      </w:pPr>
-    </w:p>
-    <w:p>
-      <w:pPr>
-        <w:pStyle w:val="Leipteksti"/>
-        <w:rPr>
-          <w:b/>
-          <w:lang w:val="en-US"/>
-        </w:rPr>
-      </w:pPr>
-      <w:r>
-        <w:rPr>
-          <w:b/>
-          <w:lang w:val="en-US"/>
-        </w:rPr>
-        <w:t>EXAMPLE STYLE 3</w:t>
-      </w:r>
-    </w:p>
-    <w:p>
-      <w:pPr>
-        <w:pStyle w:val="Leipteksti"/>
-        <w:rPr>
-          <w:b/>
-          <w:lang w:val="en-US"/>
-        </w:rPr>
-      </w:pPr>
-    </w:p>
-    <w:p>
-      <w:pPr>
-        <w:pStyle w:val="Leipteksti"/>
-        <w:rPr>
-          <w:lang w:val="en-US"/>
-        </w:rPr>
-      </w:pPr>
-      <w:r>
-        <w:rPr>
-          <w:lang w:val="en-US"/>
-        </w:rPr>
-        <w:t>Freeform.</w:t>
-      </w:r>
-    </w:p>
-    <w:p>
-      <w:pPr>
-        <w:pStyle w:val="Leipteksti"/>
-        <w:rPr>
-          <w:lang w:val="en-US"/>
-        </w:rPr>
-      </w:pPr>
-    </w:p>
-    <w:p>
-      <w:pPr>
-        <w:pStyle w:val="Leipteksti"/>
-        <w:rPr>
-          <w:lang w:val="en-US"/>
-        </w:rPr>
-      </w:pPr>
-      <w:r>
-        <w:rPr>
-          <w:lang w:val="en-US"/>
-        </w:rPr>
-        <w:t xml:space="preserve">Something else, but reasonable. </w:t>
-      </w:r>
-      <w:r>
-        <w:rPr>
-          <w:lang w:val="en-US"/>
-        </w:rPr>
-        <w:t>You must document what you have done, learned and when this have happened.</w:t>
+        <w:t>Henna</w:t>
       </w:r>
     </w:p>
     <w:sectPr>
@@ -5407,24 +5692,6 @@
 </file>
 
 <file path=customXml/item1.xml><?xml version="1.0" encoding="utf-8"?>
-<?mso-contentType ?>
-<FormTemplates xmlns="http://schemas.microsoft.com/sharepoint/v3/contenttype/forms">
-  <Display>DocumentLibraryForm</Display>
-  <Edit>DocumentLibraryForm</Edit>
-  <New>DocumentLibraryForm</New>
-</FormTemplates>
-</file>
-
-<file path=customXml/item2.xml><?xml version="1.0" encoding="utf-8"?>
-<p:properties xmlns:p="http://schemas.microsoft.com/office/2006/metadata/properties" xmlns:xsi="http://www.w3.org/2001/XMLSchema-instance" xmlns:pc="http://schemas.microsoft.com/office/infopath/2007/PartnerControls">
-  <documentManagement>
-    <PublishingExpirationDate xmlns="http://schemas.microsoft.com/sharepoint/v3" xsi:nil="true"/>
-    <PublishingStartDate xmlns="http://schemas.microsoft.com/sharepoint/v3" xsi:nil="true"/>
-  </documentManagement>
-</p:properties>
-</file>
-
-<file path=customXml/item3.xml><?xml version="1.0" encoding="utf-8"?>
 <ct:contentTypeSchema xmlns:ct="http://schemas.microsoft.com/office/2006/metadata/contentType" xmlns:ma="http://schemas.microsoft.com/office/2006/metadata/properties/metaAttributes" ct:_="" ma:_="" ma:contentTypeName="Asiakirja" ma:contentTypeID="0x01010017418C401CCB2042A3A99A19F43F356D" ma:contentTypeVersion="1" ma:contentTypeDescription="Luo uusi asiakirja." ma:contentTypeScope="" ma:versionID="f4b075d3ca74a5dbaed73e767a156aa0">
   <xsd:schema xmlns:xsd="http://www.w3.org/2001/XMLSchema" xmlns:p="http://schemas.microsoft.com/office/2006/metadata/properties" xmlns:ns1="http://schemas.microsoft.com/sharepoint/v3" targetNamespace="http://schemas.microsoft.com/office/2006/metadata/properties" ma:root="true" ma:fieldsID="4340a008e99365d80b71206bae222996" ns1:_="">
     <xsd:import namespace="http://schemas.microsoft.com/sharepoint/v3"/>
@@ -5490,10 +5757,37 @@
 </ct:contentTypeSchema>
 </file>
 
+<file path=customXml/item2.xml><?xml version="1.0" encoding="utf-8"?>
+<p:properties xmlns:p="http://schemas.microsoft.com/office/2006/metadata/properties" xmlns:xsi="http://www.w3.org/2001/XMLSchema-instance" xmlns:pc="http://schemas.microsoft.com/office/infopath/2007/PartnerControls">
+  <documentManagement>
+    <PublishingExpirationDate xmlns="http://schemas.microsoft.com/sharepoint/v3" xsi:nil="true"/>
+    <PublishingStartDate xmlns="http://schemas.microsoft.com/sharepoint/v3" xsi:nil="true"/>
+  </documentManagement>
+</p:properties>
+</file>
+
+<file path=customXml/item3.xml><?xml version="1.0" encoding="utf-8"?>
+<?mso-contentType ?>
+<FormTemplates xmlns="http://schemas.microsoft.com/sharepoint/v3/contenttype/forms">
+  <Display>DocumentLibraryForm</Display>
+  <Edit>DocumentLibraryForm</Edit>
+  <New>DocumentLibraryForm</New>
+</FormTemplates>
+</file>
+
 <file path=customXml/itemProps1.xml><?xml version="1.0" encoding="utf-8"?>
-<ds:datastoreItem xmlns:ds="http://schemas.openxmlformats.org/officeDocument/2006/customXml" ds:itemID="{13FBD2FA-5696-460D-A278-9A302A0F72AE}">
+<ds:datastoreItem xmlns:ds="http://schemas.openxmlformats.org/officeDocument/2006/customXml" ds:itemID="{B9A87442-5A7B-46FD-BD28-170CE9B7256F}">
   <ds:schemaRefs>
-    <ds:schemaRef ds:uri="http://schemas.microsoft.com/sharepoint/v3/contenttype/forms"/>
+    <ds:schemaRef ds:uri="http://schemas.microsoft.com/office/2006/metadata/contentType"/>
+    <ds:schemaRef ds:uri="http://schemas.microsoft.com/office/2006/metadata/properties/metaAttributes"/>
+    <ds:schemaRef ds:uri="http://www.w3.org/2001/XMLSchema"/>
+    <ds:schemaRef ds:uri="http://schemas.microsoft.com/office/2006/metadata/properties"/>
+    <ds:schemaRef ds:uri="http://schemas.microsoft.com/sharepoint/v3"/>
+    <ds:schemaRef ds:uri="http://schemas.microsoft.com/office/2006/documentManagement/types"/>
+    <ds:schemaRef ds:uri="http://schemas.openxmlformats.org/package/2006/metadata/core-properties"/>
+    <ds:schemaRef ds:uri="http://purl.org/dc/elements/1.1/"/>
+    <ds:schemaRef ds:uri="http://purl.org/dc/terms/"/>
+    <ds:schemaRef ds:uri="http://schemas.microsoft.com/office/internal/2005/internalDocumentation"/>
   </ds:schemaRefs>
 </ds:datastoreItem>
 </file>
@@ -5509,18 +5803,9 @@
 </file>
 
 <file path=customXml/itemProps3.xml><?xml version="1.0" encoding="utf-8"?>
-<ds:datastoreItem xmlns:ds="http://schemas.openxmlformats.org/officeDocument/2006/customXml" ds:itemID="{B9A87442-5A7B-46FD-BD28-170CE9B7256F}">
+<ds:datastoreItem xmlns:ds="http://schemas.openxmlformats.org/officeDocument/2006/customXml" ds:itemID="{13FBD2FA-5696-460D-A278-9A302A0F72AE}">
   <ds:schemaRefs>
-    <ds:schemaRef ds:uri="http://schemas.microsoft.com/office/2006/metadata/contentType"/>
-    <ds:schemaRef ds:uri="http://schemas.microsoft.com/office/2006/metadata/properties/metaAttributes"/>
-    <ds:schemaRef ds:uri="http://www.w3.org/2001/XMLSchema"/>
-    <ds:schemaRef ds:uri="http://schemas.microsoft.com/office/2006/metadata/properties"/>
-    <ds:schemaRef ds:uri="http://schemas.microsoft.com/sharepoint/v3"/>
-    <ds:schemaRef ds:uri="http://schemas.microsoft.com/office/2006/documentManagement/types"/>
-    <ds:schemaRef ds:uri="http://schemas.openxmlformats.org/package/2006/metadata/core-properties"/>
-    <ds:schemaRef ds:uri="http://purl.org/dc/elements/1.1/"/>
-    <ds:schemaRef ds:uri="http://purl.org/dc/terms/"/>
-    <ds:schemaRef ds:uri="http://schemas.microsoft.com/office/internal/2005/internalDocumentation"/>
+    <ds:schemaRef ds:uri="http://schemas.microsoft.com/sharepoint/v3/contenttype/forms"/>
   </ds:schemaRefs>
 </ds:datastoreItem>
 </file>
</xml_diff>